<commit_message>
try again tomorrow - local storage - watch the video
</commit_message>
<xml_diff>
--- a/interview-questions.docx
+++ b/interview-questions.docx
@@ -51,6 +51,39 @@
           <w:kern w:val="0"/>
           <w:sz w:val="21"/>
           <w:szCs w:val="21"/>
+          <w:lang w:val="en" w:eastAsia="zh-CN" w:bidi="ar"/>
+        </w:rPr>
+      </w:pPr>
+      <w:r>
+        <w:rPr>
+          <w:rFonts w:hint="default" w:eastAsia="sans-serif" w:cs="sans-serif" w:asciiTheme="majorAscii" w:hAnsiTheme="majorAscii"/>
+          <w:i w:val="0"/>
+          <w:caps w:val="0"/>
+          <w:spacing w:val="0"/>
+          <w:kern w:val="0"/>
+          <w:sz w:val="21"/>
+          <w:szCs w:val="21"/>
+          <w:lang w:val="en" w:eastAsia="zh-CN" w:bidi="ar"/>
+        </w:rPr>
+        <w:t>No, never.</w:t>
+      </w:r>
+    </w:p>
+    <w:p>
+      <w:pPr>
+        <w:keepNext w:val="0"/>
+        <w:keepLines w:val="0"/>
+        <w:widowControl/>
+        <w:suppressLineNumbers w:val="0"/>
+        <w:ind w:left="0" w:firstLine="0"/>
+        <w:jc w:val="left"/>
+        <w:rPr>
+          <w:rFonts w:hint="default" w:eastAsia="sans-serif" w:cs="sans-serif" w:asciiTheme="majorAscii" w:hAnsiTheme="majorAscii"/>
+          <w:i w:val="0"/>
+          <w:caps w:val="0"/>
+          <w:spacing w:val="0"/>
+          <w:kern w:val="0"/>
+          <w:sz w:val="21"/>
+          <w:szCs w:val="21"/>
           <w:lang w:val="en-US" w:eastAsia="zh-CN" w:bidi="ar"/>
         </w:rPr>
       </w:pPr>
@@ -104,6 +137,39 @@
           <w:kern w:val="0"/>
           <w:sz w:val="21"/>
           <w:szCs w:val="21"/>
+          <w:lang w:val="en" w:eastAsia="zh-CN" w:bidi="ar"/>
+        </w:rPr>
+      </w:pPr>
+      <w:r>
+        <w:rPr>
+          <w:rFonts w:hint="default" w:eastAsia="sans-serif" w:cs="sans-serif" w:asciiTheme="majorAscii" w:hAnsiTheme="majorAscii"/>
+          <w:i w:val="0"/>
+          <w:caps w:val="0"/>
+          <w:spacing w:val="0"/>
+          <w:kern w:val="0"/>
+          <w:sz w:val="21"/>
+          <w:szCs w:val="21"/>
+          <w:lang w:val="en" w:eastAsia="zh-CN" w:bidi="ar"/>
+        </w:rPr>
+        <w:t>Not really, but I would go to gigs usually.</w:t>
+      </w:r>
+    </w:p>
+    <w:p>
+      <w:pPr>
+        <w:keepNext w:val="0"/>
+        <w:keepLines w:val="0"/>
+        <w:widowControl/>
+        <w:suppressLineNumbers w:val="0"/>
+        <w:ind w:left="0" w:firstLine="0"/>
+        <w:jc w:val="left"/>
+        <w:rPr>
+          <w:rFonts w:hint="default" w:eastAsia="sans-serif" w:cs="sans-serif" w:asciiTheme="majorAscii" w:hAnsiTheme="majorAscii"/>
+          <w:i w:val="0"/>
+          <w:caps w:val="0"/>
+          <w:spacing w:val="0"/>
+          <w:kern w:val="0"/>
+          <w:sz w:val="21"/>
+          <w:szCs w:val="21"/>
           <w:lang w:val="en-US" w:eastAsia="zh-CN" w:bidi="ar"/>
         </w:rPr>
       </w:pPr>
@@ -160,6 +226,39 @@
           <w:lang w:val="en" w:eastAsia="zh-CN" w:bidi="ar"/>
         </w:rPr>
       </w:pPr>
+      <w:r>
+        <w:rPr>
+          <w:rFonts w:hint="default" w:eastAsia="sans-serif" w:cs="sans-serif" w:asciiTheme="majorAscii" w:hAnsiTheme="majorAscii"/>
+          <w:i w:val="0"/>
+          <w:caps w:val="0"/>
+          <w:spacing w:val="0"/>
+          <w:kern w:val="0"/>
+          <w:sz w:val="21"/>
+          <w:szCs w:val="21"/>
+          <w:lang w:val="en" w:eastAsia="zh-CN" w:bidi="ar"/>
+        </w:rPr>
+        <w:t>32-50.</w:t>
+      </w:r>
+    </w:p>
+    <w:p>
+      <w:pPr>
+        <w:keepNext w:val="0"/>
+        <w:keepLines w:val="0"/>
+        <w:widowControl/>
+        <w:suppressLineNumbers w:val="0"/>
+        <w:ind w:left="0" w:firstLine="0"/>
+        <w:jc w:val="left"/>
+        <w:rPr>
+          <w:rFonts w:hint="default" w:eastAsia="sans-serif" w:cs="sans-serif" w:asciiTheme="majorAscii" w:hAnsiTheme="majorAscii"/>
+          <w:i w:val="0"/>
+          <w:caps w:val="0"/>
+          <w:spacing w:val="0"/>
+          <w:kern w:val="0"/>
+          <w:sz w:val="21"/>
+          <w:szCs w:val="21"/>
+          <w:lang w:val="en" w:eastAsia="zh-CN" w:bidi="ar"/>
+        </w:rPr>
+      </w:pPr>
     </w:p>
     <w:p>
       <w:pPr>
@@ -210,6 +309,39 @@
           <w:kern w:val="0"/>
           <w:sz w:val="21"/>
           <w:szCs w:val="21"/>
+          <w:lang w:val="en" w:eastAsia="zh-CN" w:bidi="ar"/>
+        </w:rPr>
+      </w:pPr>
+      <w:r>
+        <w:rPr>
+          <w:rFonts w:hint="default" w:eastAsia="sans-serif" w:cs="sans-serif" w:asciiTheme="majorAscii" w:hAnsiTheme="majorAscii"/>
+          <w:i w:val="0"/>
+          <w:caps w:val="0"/>
+          <w:spacing w:val="0"/>
+          <w:kern w:val="0"/>
+          <w:sz w:val="21"/>
+          <w:szCs w:val="21"/>
+          <w:lang w:val="en" w:eastAsia="zh-CN" w:bidi="ar"/>
+        </w:rPr>
+        <w:t>Guitars, classic rock, funk, blues, classical.</w:t>
+      </w:r>
+    </w:p>
+    <w:p>
+      <w:pPr>
+        <w:keepNext w:val="0"/>
+        <w:keepLines w:val="0"/>
+        <w:widowControl/>
+        <w:suppressLineNumbers w:val="0"/>
+        <w:ind w:left="0" w:firstLine="0"/>
+        <w:jc w:val="left"/>
+        <w:rPr>
+          <w:rFonts w:hint="default" w:eastAsia="sans-serif" w:cs="sans-serif" w:asciiTheme="majorAscii" w:hAnsiTheme="majorAscii"/>
+          <w:i w:val="0"/>
+          <w:caps w:val="0"/>
+          <w:spacing w:val="0"/>
+          <w:kern w:val="0"/>
+          <w:sz w:val="21"/>
+          <w:szCs w:val="21"/>
           <w:lang w:val="en-US" w:eastAsia="zh-CN" w:bidi="ar"/>
         </w:rPr>
       </w:pPr>
@@ -256,6 +388,39 @@
           <w:kern w:val="0"/>
           <w:sz w:val="21"/>
           <w:szCs w:val="21"/>
+          <w:lang w:val="en" w:eastAsia="zh-CN" w:bidi="ar"/>
+        </w:rPr>
+      </w:pPr>
+      <w:r>
+        <w:rPr>
+          <w:rFonts w:hint="default" w:eastAsia="sans-serif" w:cs="sans-serif" w:asciiTheme="majorAscii" w:hAnsiTheme="majorAscii"/>
+          <w:i w:val="0"/>
+          <w:caps w:val="0"/>
+          <w:spacing w:val="0"/>
+          <w:kern w:val="0"/>
+          <w:sz w:val="21"/>
+          <w:szCs w:val="21"/>
+          <w:lang w:val="en" w:eastAsia="zh-CN" w:bidi="ar"/>
+        </w:rPr>
+        <w:t>Just for the music.</w:t>
+      </w:r>
+    </w:p>
+    <w:p>
+      <w:pPr>
+        <w:keepNext w:val="0"/>
+        <w:keepLines w:val="0"/>
+        <w:widowControl/>
+        <w:suppressLineNumbers w:val="0"/>
+        <w:ind w:left="0" w:firstLine="0"/>
+        <w:jc w:val="left"/>
+        <w:rPr>
+          <w:rFonts w:hint="default" w:eastAsia="sans-serif" w:cs="sans-serif" w:asciiTheme="majorAscii" w:hAnsiTheme="majorAscii"/>
+          <w:i w:val="0"/>
+          <w:caps w:val="0"/>
+          <w:spacing w:val="0"/>
+          <w:kern w:val="0"/>
+          <w:sz w:val="21"/>
+          <w:szCs w:val="21"/>
           <w:lang w:val="en-US" w:eastAsia="zh-CN" w:bidi="ar"/>
         </w:rPr>
       </w:pPr>
@@ -309,107 +474,208 @@
           <w:kern w:val="0"/>
           <w:sz w:val="21"/>
           <w:szCs w:val="21"/>
-          <w:lang w:val="en-US" w:eastAsia="zh-CN" w:bidi="ar"/>
-        </w:rPr>
-      </w:pPr>
-    </w:p>
-    <w:p>
-      <w:pPr>
-        <w:keepNext w:val="0"/>
-        <w:keepLines w:val="0"/>
-        <w:widowControl/>
-        <w:suppressLineNumbers w:val="0"/>
-        <w:ind w:left="0" w:firstLine="0"/>
-        <w:jc w:val="left"/>
-        <w:rPr>
-          <w:rFonts w:hint="default" w:eastAsia="sans-serif" w:cs="sans-serif" w:asciiTheme="majorAscii" w:hAnsiTheme="majorAscii"/>
-          <w:i w:val="0"/>
-          <w:caps w:val="0"/>
-          <w:spacing w:val="0"/>
-          <w:kern w:val="0"/>
-          <w:sz w:val="21"/>
-          <w:szCs w:val="21"/>
-          <w:lang w:val="en-US" w:eastAsia="zh-CN" w:bidi="ar"/>
-        </w:rPr>
-      </w:pPr>
-      <w:r>
-        <w:rPr>
-          <w:rFonts w:hint="default" w:eastAsia="sans-serif" w:cs="sans-serif" w:asciiTheme="majorAscii" w:hAnsiTheme="majorAscii"/>
-          <w:i w:val="0"/>
-          <w:caps w:val="0"/>
-          <w:spacing w:val="0"/>
-          <w:kern w:val="0"/>
-          <w:sz w:val="21"/>
-          <w:szCs w:val="21"/>
-          <w:lang w:val="en-US" w:eastAsia="zh-CN" w:bidi="ar"/>
-        </w:rPr>
-        <w:t>What price would you pay for an online concert? What extra features would make you make</w:t>
-      </w:r>
+          <w:lang w:val="en" w:eastAsia="zh-CN" w:bidi="ar"/>
+        </w:rPr>
+      </w:pPr>
+      <w:r>
+        <w:rPr>
+          <w:rFonts w:hint="default" w:eastAsia="sans-serif" w:cs="sans-serif" w:asciiTheme="majorAscii" w:hAnsiTheme="majorAscii"/>
+          <w:i w:val="0"/>
+          <w:caps w:val="0"/>
+          <w:spacing w:val="0"/>
+          <w:kern w:val="0"/>
+          <w:sz w:val="21"/>
+          <w:szCs w:val="21"/>
+          <w:lang w:val="en" w:eastAsia="zh-CN" w:bidi="ar"/>
+        </w:rPr>
+        <w:t>Good question, but I think it would be a problem if I had to pay the same price as what I would pay for the real gig, I would like it to be live.</w:t>
+      </w:r>
+    </w:p>
+    <w:p>
+      <w:pPr>
+        <w:keepNext w:val="0"/>
+        <w:keepLines w:val="0"/>
+        <w:widowControl/>
+        <w:suppressLineNumbers w:val="0"/>
+        <w:ind w:left="0" w:firstLine="0"/>
+        <w:jc w:val="left"/>
+        <w:rPr>
+          <w:rFonts w:hint="default" w:eastAsia="sans-serif" w:cs="sans-serif" w:asciiTheme="majorAscii" w:hAnsiTheme="majorAscii"/>
+          <w:i w:val="0"/>
+          <w:caps w:val="0"/>
+          <w:spacing w:val="0"/>
+          <w:kern w:val="0"/>
+          <w:sz w:val="21"/>
+          <w:szCs w:val="21"/>
+          <w:lang w:val="en-US" w:eastAsia="zh-CN" w:bidi="ar"/>
+        </w:rPr>
+      </w:pPr>
+    </w:p>
+    <w:p>
+      <w:pPr>
+        <w:keepNext w:val="0"/>
+        <w:keepLines w:val="0"/>
+        <w:widowControl/>
+        <w:suppressLineNumbers w:val="0"/>
+        <w:ind w:left="0" w:firstLine="0"/>
+        <w:jc w:val="left"/>
+        <w:rPr>
+          <w:rFonts w:hint="default" w:eastAsia="sans-serif" w:cs="sans-serif" w:asciiTheme="majorAscii" w:hAnsiTheme="majorAscii"/>
+          <w:i w:val="0"/>
+          <w:caps w:val="0"/>
+          <w:spacing w:val="0"/>
+          <w:kern w:val="0"/>
+          <w:sz w:val="21"/>
+          <w:szCs w:val="21"/>
+          <w:lang w:val="en-US" w:eastAsia="zh-CN" w:bidi="ar"/>
+        </w:rPr>
+      </w:pPr>
+      <w:r>
+        <w:rPr>
+          <w:rFonts w:hint="default" w:eastAsia="sans-serif" w:cs="sans-serif" w:asciiTheme="majorAscii" w:hAnsiTheme="majorAscii"/>
+          <w:i w:val="0"/>
+          <w:caps w:val="0"/>
+          <w:spacing w:val="0"/>
+          <w:kern w:val="0"/>
+          <w:sz w:val="21"/>
+          <w:szCs w:val="21"/>
+          <w:lang w:val="en-US" w:eastAsia="zh-CN" w:bidi="ar"/>
+        </w:rPr>
+        <w:t xml:space="preserve">What price would you pay for an online concert? What extra features would make you make you pay more ? </w:t>
+      </w:r>
+    </w:p>
+    <w:p>
+      <w:pPr>
+        <w:keepNext w:val="0"/>
+        <w:keepLines w:val="0"/>
+        <w:widowControl/>
+        <w:suppressLineNumbers w:val="0"/>
+        <w:ind w:left="0" w:firstLine="0"/>
+        <w:jc w:val="left"/>
+        <w:rPr>
+          <w:rFonts w:hint="default" w:eastAsia="sans-serif" w:cs="sans-serif" w:asciiTheme="majorAscii" w:hAnsiTheme="majorAscii"/>
+          <w:i w:val="0"/>
+          <w:caps w:val="0"/>
+          <w:spacing w:val="0"/>
+          <w:kern w:val="0"/>
+          <w:sz w:val="21"/>
+          <w:szCs w:val="21"/>
+          <w:lang w:val="en" w:eastAsia="zh-CN" w:bidi="ar"/>
+        </w:rPr>
+      </w:pPr>
+      <w:r>
+        <w:rPr>
+          <w:rFonts w:hint="default" w:eastAsia="sans-serif" w:cs="sans-serif" w:asciiTheme="majorAscii" w:hAnsiTheme="majorAscii"/>
+          <w:i w:val="0"/>
+          <w:caps w:val="0"/>
+          <w:spacing w:val="0"/>
+          <w:kern w:val="0"/>
+          <w:sz w:val="21"/>
+          <w:szCs w:val="21"/>
+          <w:lang w:val="en" w:eastAsia="zh-CN" w:bidi="ar"/>
+        </w:rPr>
+        <w:t>Depending on the length, and I would pay extra for a copy of the recording of the gig that or some photos that are exclusive. Maybe to get a video chat with a band.</w:t>
+      </w:r>
+    </w:p>
+    <w:p>
+      <w:pPr>
+        <w:keepNext w:val="0"/>
+        <w:keepLines w:val="0"/>
+        <w:widowControl/>
+        <w:suppressLineNumbers w:val="0"/>
+        <w:ind w:left="0" w:firstLine="0"/>
+        <w:jc w:val="left"/>
+        <w:rPr>
+          <w:rFonts w:hint="default" w:eastAsia="sans-serif" w:cs="sans-serif" w:asciiTheme="majorAscii" w:hAnsiTheme="majorAscii"/>
+          <w:i w:val="0"/>
+          <w:caps w:val="0"/>
+          <w:spacing w:val="0"/>
+          <w:kern w:val="0"/>
+          <w:sz w:val="21"/>
+          <w:szCs w:val="21"/>
+          <w:lang w:val="en" w:eastAsia="zh-CN" w:bidi="ar"/>
+        </w:rPr>
+      </w:pPr>
       <w:bookmarkStart w:id="0" w:name="_GoBack"/>
       <w:bookmarkEnd w:id="0"/>
-      <w:r>
-        <w:rPr>
-          <w:rFonts w:hint="default" w:eastAsia="sans-serif" w:cs="sans-serif" w:asciiTheme="majorAscii" w:hAnsiTheme="majorAscii"/>
-          <w:i w:val="0"/>
-          <w:caps w:val="0"/>
-          <w:spacing w:val="0"/>
-          <w:kern w:val="0"/>
-          <w:sz w:val="21"/>
-          <w:szCs w:val="21"/>
-          <w:lang w:val="en-US" w:eastAsia="zh-CN" w:bidi="ar"/>
-        </w:rPr>
-        <w:t xml:space="preserve"> you pay more ? </w:t>
-      </w:r>
-    </w:p>
-    <w:p>
-      <w:pPr>
-        <w:keepNext w:val="0"/>
-        <w:keepLines w:val="0"/>
-        <w:widowControl/>
-        <w:suppressLineNumbers w:val="0"/>
-        <w:ind w:left="0" w:firstLine="0"/>
-        <w:jc w:val="left"/>
-        <w:rPr>
-          <w:rFonts w:hint="default" w:eastAsia="sans-serif" w:cs="sans-serif" w:asciiTheme="majorAscii" w:hAnsiTheme="majorAscii"/>
-          <w:i w:val="0"/>
-          <w:caps w:val="0"/>
-          <w:spacing w:val="0"/>
-          <w:kern w:val="0"/>
-          <w:sz w:val="21"/>
-          <w:szCs w:val="21"/>
-          <w:lang w:val="en" w:eastAsia="zh-CN" w:bidi="ar"/>
-        </w:rPr>
-      </w:pPr>
-    </w:p>
-    <w:p>
-      <w:pPr>
-        <w:keepNext w:val="0"/>
-        <w:keepLines w:val="0"/>
-        <w:widowControl/>
-        <w:suppressLineNumbers w:val="0"/>
-        <w:ind w:left="0" w:firstLine="0"/>
-        <w:jc w:val="left"/>
-        <w:rPr>
-          <w:rFonts w:hint="default" w:eastAsia="sans-serif" w:cs="sans-serif" w:asciiTheme="majorAscii" w:hAnsiTheme="majorAscii"/>
-          <w:i w:val="0"/>
-          <w:caps w:val="0"/>
-          <w:spacing w:val="0"/>
-          <w:sz w:val="21"/>
-          <w:szCs w:val="21"/>
-        </w:rPr>
-      </w:pPr>
-      <w:r>
-        <w:rPr>
-          <w:rFonts w:hint="default" w:eastAsia="sans-serif" w:cs="sans-serif" w:asciiTheme="majorAscii" w:hAnsiTheme="majorAscii"/>
-          <w:i w:val="0"/>
-          <w:caps w:val="0"/>
-          <w:spacing w:val="0"/>
-          <w:kern w:val="0"/>
-          <w:sz w:val="21"/>
-          <w:szCs w:val="21"/>
-          <w:lang w:val="en-US" w:eastAsia="zh-CN" w:bidi="ar"/>
-        </w:rPr>
-        <w:t xml:space="preserve">Have you ever been put off purchasing something from a website because of poor website design? What about the website frustrated you </w:t>
+    </w:p>
+    <w:p>
+      <w:pPr>
+        <w:keepNext w:val="0"/>
+        <w:keepLines w:val="0"/>
+        <w:widowControl/>
+        <w:suppressLineNumbers w:val="0"/>
+        <w:ind w:left="0" w:firstLine="0"/>
+        <w:jc w:val="left"/>
+        <w:rPr>
+          <w:rFonts w:hint="default" w:eastAsia="sans-serif" w:cs="sans-serif" w:asciiTheme="majorAscii" w:hAnsiTheme="majorAscii"/>
+          <w:i w:val="0"/>
+          <w:caps w:val="0"/>
+          <w:spacing w:val="0"/>
+          <w:kern w:val="0"/>
+          <w:sz w:val="21"/>
+          <w:szCs w:val="21"/>
+          <w:lang w:val="en" w:eastAsia="zh-CN" w:bidi="ar"/>
+        </w:rPr>
+      </w:pPr>
+      <w:r>
+        <w:rPr>
+          <w:rFonts w:hint="default" w:eastAsia="sans-serif" w:cs="sans-serif" w:asciiTheme="majorAscii" w:hAnsiTheme="majorAscii"/>
+          <w:i w:val="0"/>
+          <w:caps w:val="0"/>
+          <w:spacing w:val="0"/>
+          <w:kern w:val="0"/>
+          <w:sz w:val="21"/>
+          <w:szCs w:val="21"/>
+          <w:lang w:val="en-US" w:eastAsia="zh-CN" w:bidi="ar"/>
+        </w:rPr>
+        <w:t>Have you ever been put off purchasing something from a website because of poor website design? What about the website frustrated you</w:t>
+      </w:r>
+      <w:r>
+        <w:rPr>
+          <w:rFonts w:hint="default" w:eastAsia="sans-serif" w:cs="sans-serif" w:asciiTheme="majorAscii" w:hAnsiTheme="majorAscii"/>
+          <w:i w:val="0"/>
+          <w:caps w:val="0"/>
+          <w:spacing w:val="0"/>
+          <w:kern w:val="0"/>
+          <w:sz w:val="21"/>
+          <w:szCs w:val="21"/>
+          <w:lang w:val="en" w:eastAsia="zh-CN" w:bidi="ar"/>
+        </w:rPr>
+        <w:t>?</w:t>
+      </w:r>
+    </w:p>
+    <w:p>
+      <w:pPr>
+        <w:keepNext w:val="0"/>
+        <w:keepLines w:val="0"/>
+        <w:widowControl/>
+        <w:suppressLineNumbers w:val="0"/>
+        <w:ind w:left="0" w:firstLine="0"/>
+        <w:jc w:val="left"/>
+        <w:rPr>
+          <w:rFonts w:hint="default" w:eastAsia="sans-serif" w:cs="sans-serif" w:asciiTheme="majorAscii" w:hAnsiTheme="majorAscii"/>
+          <w:i w:val="0"/>
+          <w:caps w:val="0"/>
+          <w:spacing w:val="0"/>
+          <w:kern w:val="0"/>
+          <w:sz w:val="21"/>
+          <w:szCs w:val="21"/>
+          <w:lang w:val="en" w:eastAsia="zh-CN" w:bidi="ar"/>
+        </w:rPr>
+      </w:pPr>
+      <w:r>
+        <w:rPr>
+          <w:rFonts w:hint="default" w:eastAsia="sans-serif" w:cs="sans-serif" w:asciiTheme="majorAscii" w:hAnsiTheme="majorAscii"/>
+          <w:i w:val="0"/>
+          <w:caps w:val="0"/>
+          <w:spacing w:val="0"/>
+          <w:kern w:val="0"/>
+          <w:sz w:val="21"/>
+          <w:szCs w:val="21"/>
+          <w:lang w:val="en" w:eastAsia="zh-CN" w:bidi="ar"/>
+        </w:rPr>
+        <w:t>If it looks old and not professional, I will doubt the site and Google for reviews. Gives a bad image on the brand that it’s not trustworthy.</w:t>
       </w:r>
     </w:p>
     <w:p>
@@ -462,25 +728,54 @@
           <w:kern w:val="0"/>
           <w:sz w:val="21"/>
           <w:szCs w:val="21"/>
-          <w:lang w:val="en-US" w:eastAsia="zh-CN" w:bidi="ar"/>
-        </w:rPr>
-      </w:pPr>
-    </w:p>
-    <w:p>
-      <w:pPr>
-        <w:keepNext w:val="0"/>
-        <w:keepLines w:val="0"/>
-        <w:widowControl/>
-        <w:suppressLineNumbers w:val="0"/>
-        <w:ind w:left="0" w:firstLine="0"/>
-        <w:jc w:val="left"/>
-        <w:rPr>
-          <w:rFonts w:hint="default" w:eastAsia="sans-serif" w:cs="sans-serif" w:asciiTheme="majorAscii" w:hAnsiTheme="majorAscii"/>
-          <w:i w:val="0"/>
-          <w:caps w:val="0"/>
-          <w:spacing w:val="0"/>
-          <w:sz w:val="21"/>
-          <w:szCs w:val="21"/>
+          <w:lang w:val="en" w:eastAsia="zh-CN" w:bidi="ar"/>
+        </w:rPr>
+      </w:pPr>
+      <w:r>
+        <w:rPr>
+          <w:rFonts w:hint="default" w:eastAsia="sans-serif" w:cs="sans-serif" w:asciiTheme="majorAscii" w:hAnsiTheme="majorAscii"/>
+          <w:i w:val="0"/>
+          <w:caps w:val="0"/>
+          <w:spacing w:val="0"/>
+          <w:kern w:val="0"/>
+          <w:sz w:val="21"/>
+          <w:szCs w:val="21"/>
+          <w:lang w:val="en" w:eastAsia="zh-CN" w:bidi="ar"/>
+        </w:rPr>
+        <w:t xml:space="preserve">I’m not sensitive to the colours, I would care more about a professional look and the content. Especially if you order and pay for the ticket on the website, this would be more important. </w:t>
+      </w:r>
+    </w:p>
+    <w:p>
+      <w:pPr>
+        <w:rPr>
+          <w:rFonts w:hint="default" w:eastAsia="sans-serif" w:cs="sans-serif" w:asciiTheme="majorAscii" w:hAnsiTheme="majorAscii"/>
+          <w:i w:val="0"/>
+          <w:caps w:val="0"/>
+          <w:spacing w:val="0"/>
+          <w:kern w:val="0"/>
+          <w:sz w:val="21"/>
+          <w:szCs w:val="21"/>
+          <w:lang w:val="en-US" w:eastAsia="zh-CN" w:bidi="ar"/>
+        </w:rPr>
+      </w:pPr>
+    </w:p>
+    <w:p>
+      <w:pPr>
+        <w:keepNext w:val="0"/>
+        <w:keepLines w:val="0"/>
+        <w:widowControl/>
+        <w:suppressLineNumbers w:val="0"/>
+        <w:ind w:left="0" w:firstLine="0"/>
+        <w:jc w:val="left"/>
+        <w:rPr>
+          <w:rFonts w:hint="default" w:eastAsia="sans-serif" w:cs="sans-serif" w:asciiTheme="majorAscii" w:hAnsiTheme="majorAscii"/>
+          <w:i w:val="0"/>
+          <w:caps w:val="0"/>
+          <w:spacing w:val="0"/>
+          <w:kern w:val="0"/>
+          <w:sz w:val="21"/>
+          <w:szCs w:val="21"/>
+          <w:lang w:val="en-US" w:eastAsia="zh-CN" w:bidi="ar"/>
         </w:rPr>
       </w:pPr>
       <w:r>
@@ -496,6 +791,39 @@
         </w:rPr>
         <w:t>What would you find more eye catching for our design, a collage of photos or a video?</w:t>
       </w:r>
+    </w:p>
+    <w:p>
+      <w:pPr>
+        <w:keepNext w:val="0"/>
+        <w:keepLines w:val="0"/>
+        <w:widowControl/>
+        <w:suppressLineNumbers w:val="0"/>
+        <w:ind w:left="0" w:firstLine="0"/>
+        <w:jc w:val="left"/>
+        <w:rPr>
+          <w:rFonts w:hint="default" w:eastAsia="sans-serif" w:cs="sans-serif" w:asciiTheme="majorAscii" w:hAnsiTheme="majorAscii"/>
+          <w:i w:val="0"/>
+          <w:caps w:val="0"/>
+          <w:spacing w:val="0"/>
+          <w:kern w:val="0"/>
+          <w:sz w:val="21"/>
+          <w:szCs w:val="21"/>
+          <w:lang w:val="en-US" w:eastAsia="zh-CN" w:bidi="ar"/>
+        </w:rPr>
+      </w:pPr>
+      <w:r>
+        <w:rPr>
+          <w:rFonts w:hint="default" w:eastAsia="sans-serif" w:cs="sans-serif" w:asciiTheme="majorAscii" w:hAnsiTheme="majorAscii"/>
+          <w:i w:val="0"/>
+          <w:caps w:val="0"/>
+          <w:spacing w:val="0"/>
+          <w:kern w:val="0"/>
+          <w:sz w:val="21"/>
+          <w:szCs w:val="21"/>
+          <w:lang w:val="en" w:eastAsia="zh-CN" w:bidi="ar"/>
+        </w:rPr>
+        <w:t xml:space="preserve">Depending on the global design, mixture of both would be best probably. </w:t>
+      </w:r>
       <w:r>
         <w:rPr>
           <w:rFonts w:hint="default" w:eastAsia="sans-serif" w:cs="sans-serif" w:asciiTheme="majorAscii" w:hAnsiTheme="majorAscii"/>
@@ -535,6 +863,80 @@
         </w:rPr>
         <w:t>What do you feel would be the most important feature of our website?</w:t>
       </w:r>
+    </w:p>
+    <w:p>
+      <w:pPr>
+        <w:rPr>
+          <w:rFonts w:hint="default" w:eastAsia="sans-serif" w:cs="sans-serif" w:asciiTheme="majorAscii" w:hAnsiTheme="majorAscii"/>
+          <w:i w:val="0"/>
+          <w:caps w:val="0"/>
+          <w:spacing w:val="0"/>
+          <w:kern w:val="0"/>
+          <w:sz w:val="21"/>
+          <w:szCs w:val="21"/>
+          <w:lang w:val="en" w:eastAsia="zh-CN" w:bidi="ar"/>
+        </w:rPr>
+      </w:pPr>
+      <w:r>
+        <w:rPr>
+          <w:rFonts w:hint="default" w:eastAsia="sans-serif" w:cs="sans-serif" w:asciiTheme="majorAscii" w:hAnsiTheme="majorAscii"/>
+          <w:i w:val="0"/>
+          <w:caps w:val="0"/>
+          <w:spacing w:val="0"/>
+          <w:kern w:val="0"/>
+          <w:sz w:val="21"/>
+          <w:szCs w:val="21"/>
+          <w:lang w:val="en" w:eastAsia="zh-CN" w:bidi="ar"/>
+        </w:rPr>
+        <w:t xml:space="preserve">If it’s being streamed on the website, this would be the most important feature for me. But if it’s not, the way you buy the ticket so that it’s reliable and secure. </w:t>
+      </w:r>
+    </w:p>
+    <w:p>
+      <w:pPr>
+        <w:rPr>
+          <w:rFonts w:hint="default" w:eastAsia="sans-serif" w:cs="sans-serif" w:asciiTheme="majorAscii" w:hAnsiTheme="majorAscii"/>
+          <w:i w:val="0"/>
+          <w:caps w:val="0"/>
+          <w:spacing w:val="0"/>
+          <w:kern w:val="0"/>
+          <w:sz w:val="21"/>
+          <w:szCs w:val="21"/>
+          <w:lang w:val="en" w:eastAsia="zh-CN" w:bidi="ar"/>
+        </w:rPr>
+      </w:pPr>
+      <w:r>
+        <w:rPr>
+          <w:rFonts w:hint="default" w:eastAsia="sans-serif" w:cs="sans-serif" w:asciiTheme="majorAscii" w:hAnsiTheme="majorAscii"/>
+          <w:i w:val="0"/>
+          <w:caps w:val="0"/>
+          <w:spacing w:val="0"/>
+          <w:kern w:val="0"/>
+          <w:sz w:val="21"/>
+          <w:szCs w:val="21"/>
+          <w:lang w:val="en" w:eastAsia="zh-CN" w:bidi="ar"/>
+        </w:rPr>
+        <w:t>Ticket sales traffic may make the site crash.</w:t>
+      </w:r>
+    </w:p>
+    <w:p>
+      <w:pPr>
+        <w:keepNext w:val="0"/>
+        <w:keepLines w:val="0"/>
+        <w:widowControl/>
+        <w:suppressLineNumbers w:val="0"/>
+        <w:ind w:left="0" w:firstLine="0"/>
+        <w:jc w:val="left"/>
+        <w:rPr>
+          <w:rFonts w:hint="default" w:eastAsia="sans-serif" w:cs="sans-serif" w:asciiTheme="majorAscii" w:hAnsiTheme="majorAscii"/>
+          <w:i w:val="0"/>
+          <w:caps w:val="0"/>
+          <w:spacing w:val="0"/>
+          <w:kern w:val="0"/>
+          <w:sz w:val="21"/>
+          <w:szCs w:val="21"/>
+          <w:lang w:val="en-US" w:eastAsia="zh-CN" w:bidi="ar"/>
+        </w:rPr>
+      </w:pPr>
       <w:r>
         <w:rPr>
           <w:rFonts w:hint="default" w:eastAsia="sans-serif" w:cs="sans-serif" w:asciiTheme="majorAscii" w:hAnsiTheme="majorAscii"/>
@@ -559,19 +961,6 @@
           <w:szCs w:val="21"/>
           <w:lang w:val="en-US" w:eastAsia="zh-CN" w:bidi="ar"/>
         </w:rPr>
-        <w:br w:type="textWrapping"/>
-      </w:r>
-      <w:r>
-        <w:rPr>
-          <w:rFonts w:hint="default" w:eastAsia="sans-serif" w:cs="sans-serif" w:asciiTheme="majorAscii" w:hAnsiTheme="majorAscii"/>
-          <w:i w:val="0"/>
-          <w:caps w:val="0"/>
-          <w:spacing w:val="0"/>
-          <w:kern w:val="0"/>
-          <w:sz w:val="21"/>
-          <w:szCs w:val="21"/>
-          <w:lang w:val="en-US" w:eastAsia="zh-CN" w:bidi="ar"/>
-        </w:rPr>
         <w:t xml:space="preserve">How likely would you be to recommend this </w:t>
       </w:r>
       <w:r>
@@ -627,7 +1016,21 @@
         <w:t>?</w:t>
       </w:r>
     </w:p>
-    <w:p/>
+    <w:p>
+      <w:pPr>
+        <w:rPr>
+          <w:rFonts w:hint="default"/>
+          <w:lang w:val="en"/>
+        </w:rPr>
+      </w:pPr>
+      <w:r>
+        <w:rPr>
+          <w:rFonts w:hint="default"/>
+          <w:lang w:val="en"/>
+        </w:rPr>
+        <w:t xml:space="preserve">I would speak to my friends and send them a link to it for sure. </w:t>
+      </w:r>
+    </w:p>
     <w:sectPr>
       <w:pgSz w:w="11906" w:h="16838"/>
       <w:pgMar w:top="1440" w:right="1800" w:bottom="1440" w:left="1800" w:header="720" w:footer="720" w:gutter="0"/>

</xml_diff>